<commit_message>
Update the workflow to satisfy labmates' needs
</commit_message>
<xml_diff>
--- a/templates/template_Thalassemia.docx
+++ b/templates/template_Thalassemia.docx
@@ -449,14 +449,6 @@
                 <w:szCs w:val="26"/>
               </w:rPr>
             </w:pPr>
-            <w:r>
-              <w:rPr>
-                <w:bCs/>
-                <w:sz w:val="26"/>
-                <w:szCs w:val="26"/>
-              </w:rPr>
-              <w:t>P</w:t>
-            </w:r>
             <w:r>
               <w:rPr>
                 <w:bCs/>
@@ -1228,106 +1220,11 @@
       <w:pPr>
         <w:jc w:val="center"/>
         <w:rPr>
-          <w:b/>
-          <w:color w:val="0070C0"/>
           <w:sz w:val="26"/>
           <w:szCs w:val="26"/>
           <w:lang w:val="vi-VN"/>
         </w:rPr>
       </w:pPr>
-    </w:p>
-    <w:p>
-      <w:pPr>
-        <w:jc w:val="center"/>
-        <w:rPr>
-          <w:b/>
-          <w:color w:val="0070C0"/>
-          <w:sz w:val="26"/>
-          <w:szCs w:val="26"/>
-          <w:lang w:val="vi-VN"/>
-        </w:rPr>
-      </w:pPr>
-      <w:r>
-        <w:rPr>
-          <w:b/>
-          <w:color w:val="0070C0"/>
-          <w:sz w:val="26"/>
-          <w:szCs w:val="26"/>
-          <w:lang w:val="vi-VN"/>
-        </w:rPr>
-        <w:br w:type="page"/>
-      </w:r>
-      <w:r>
-        <w:rPr>
-          <w:b/>
-          <w:color w:val="0070C0"/>
-          <w:sz w:val="26"/>
-          <w:szCs w:val="26"/>
-          <w:lang w:val="vi-VN"/>
-        </w:rPr>
-        <w:lastRenderedPageBreak/>
-        <w:t>KẾT QU</w:t>
-      </w:r>
-      <w:r>
-        <w:rPr>
-          <w:b/>
-          <w:color w:val="0070C0"/>
-          <w:sz w:val="26"/>
-          <w:szCs w:val="26"/>
-          <w:lang w:val="vi-VN"/>
-        </w:rPr>
-        <w:t>Ả PHÂN TÍCH MLP</w:t>
-      </w:r>
-      <w:r>
-        <w:rPr>
-          <w:b/>
-          <w:color w:val="0070C0"/>
-          <w:sz w:val="26"/>
-          <w:szCs w:val="26"/>
-          <w:lang w:val="vi-VN"/>
-        </w:rPr>
-        <w:t>A TRÊN GEN HBA</w:t>
-      </w:r>
-      <w:r>
-        <w:rPr>
-          <w:noProof/>
-          <w:sz w:val="26"/>
-          <w:szCs w:val="26"/>
-        </w:rPr>
-        <w:pict w14:anchorId="3BA6E5CE">
-          <v:shapetype id="_x0000_t202" coordsize="21600,21600" o:spt="202" path="m,l,21600r21600,l21600,xe">
-            <v:stroke joinstyle="miter"/>
-            <v:path gradientshapeok="t" o:connecttype="rect"/>
-          </v:shapetype>
-          <v:shape id="_x0000_s2051" type="#_x0000_t202" style="position:absolute;left:0;text-align:left;margin-left:129.6pt;margin-top:93.2pt;width:174.6pt;height:26.4pt;z-index:1;mso-position-horizontal-relative:text;mso-position-vertical-relative:text" filled="f" stroked="f">
-            <v:textbox>
-              <w:txbxContent>
-                <w:p/>
-              </w:txbxContent>
-            </v:textbox>
-          </v:shape>
-        </w:pict>
-      </w:r>
-    </w:p>
-    <w:p>
-      <w:pPr>
-        <w:jc w:val="center"/>
-        <w:rPr>
-          <w:sz w:val="26"/>
-          <w:szCs w:val="26"/>
-          <w:lang w:val="vi-VN"/>
-        </w:rPr>
-      </w:pPr>
-      <w:r>
-        <w:rPr>
-          <w:b/>
-          <w:color w:val="0070C0"/>
-          <w:sz w:val="26"/>
-          <w:szCs w:val="26"/>
-          <w:lang w:val="vi-VN"/>
-        </w:rPr>
-        <w:t>KẾT QUẢ GIẢI TRÌNH TỰ GEN HBB</w:t>
-      </w:r>
     </w:p>
     <w:sectPr>
       <w:headerReference w:type="default" r:id="rId9"/>

</xml_diff>